<commit_message>
den skal sgu lige gøres pænere...
</commit_message>
<xml_diff>
--- a/ToDo dok/Christian og David.docx
+++ b/ToDo dok/Christian og David.docx
@@ -426,15 +426,27 @@
           <w:ilvl w:val="0"/>
           <w:numId w:val="6"/>
         </w:numPr>
-      </w:pPr>
-      <w:r>
+        <w:rPr>
+          <w:strike/>
+        </w:rPr>
+      </w:pPr>
+      <w:r>
+        <w:rPr>
+          <w:strike/>
+        </w:rPr>
         <w:t>Statistik af drift</w:t>
       </w:r>
       <w:r>
+        <w:rPr>
+          <w:strike/>
+        </w:rPr>
         <w:t xml:space="preserve"> + Skrive </w:t>
       </w:r>
       <w:proofErr w:type="spellStart"/>
       <w:r>
+        <w:rPr>
+          <w:strike/>
+        </w:rPr>
         <w:t>drifttests</w:t>
       </w:r>
       <w:proofErr w:type="spellEnd"/>
@@ -446,8 +458,14 @@
           <w:ilvl w:val="0"/>
           <w:numId w:val="6"/>
         </w:numPr>
-      </w:pPr>
-      <w:r>
+        <w:rPr>
+          <w:strike/>
+        </w:rPr>
+      </w:pPr>
+      <w:r>
+        <w:rPr>
+          <w:strike/>
+        </w:rPr>
         <w:t>Integrationstest + tekst til</w:t>
       </w:r>
     </w:p>

</xml_diff>